<commit_message>
Debugger Aufgabe zum Uebungsblatt4 hinzugefuegt und vorgefertigtes BlueJ Projekt gebaut.
</commit_message>
<xml_diff>
--- a/TutoriumsAufgaben/doc/termin04/Uebungsblatt4.docx
+++ b/TutoriumsAufgaben/doc/termin04/Uebungsblatt4.docx
@@ -7,13 +7,74 @@
         <w:pStyle w:val="berschrift1"/>
       </w:pPr>
       <w:r>
-        <w:t xml:space="preserve">Übung 1 </w:t>
-      </w:r>
-      <w:r>
-        <w:t>Schleifen</w:t>
-      </w:r>
-      <w:r>
-        <w:t>(Palindrom)</w:t>
+        <w:t>Übung 1</w:t>
+      </w:r>
+      <w:r>
+        <w:t xml:space="preserve"> Debugger</w:t>
+      </w:r>
+    </w:p>
+    <w:p>
+      <w:pPr>
+        <w:pStyle w:val="Listenabsatz"/>
+        <w:numPr>
+          <w:ilvl w:val="0"/>
+          <w:numId w:val="17"/>
+        </w:numPr>
+      </w:pPr>
+      <w:r>
+        <w:t>Oeffnet das vorgegebene BlueJ Projekt „DebuggerUebung“.</w:t>
+      </w:r>
+    </w:p>
+    <w:p>
+      <w:pPr>
+        <w:pStyle w:val="Listenabsatz"/>
+        <w:numPr>
+          <w:ilvl w:val="0"/>
+          <w:numId w:val="17"/>
+        </w:numPr>
+      </w:pPr>
+      <w:r>
+        <w:t>In die beiden Dateien Waage und Ueberweisungsmanager haben sich leider Fehler eingeschlichen, nun liegt es an euch diese Fehler aufzudecken.</w:t>
+      </w:r>
+    </w:p>
+    <w:p>
+      <w:pPr>
+        <w:pStyle w:val="Listenabsatz"/>
+        <w:numPr>
+          <w:ilvl w:val="0"/>
+          <w:numId w:val="17"/>
+        </w:numPr>
+      </w:pPr>
+      <w:r>
+        <w:t>Benutzt hierzu den in BlueJ eingebauten Debugger um Schritt für Schritt durch den Programmcode zu gehen und ueberlegt euch jedesmal vorher was ihr nach dem naechsten Schritt erwarten wuerdet, und ueberprueft ob dies auch wirklich eintritt.</w:t>
+      </w:r>
+    </w:p>
+    <w:p>
+      <w:pPr>
+        <w:pStyle w:val="Listenabsatz"/>
+        <w:numPr>
+          <w:ilvl w:val="0"/>
+          <w:numId w:val="17"/>
+        </w:numPr>
+      </w:pPr>
+      <w:r>
+        <w:t>Wenn ihr den Fehler gefunden habt korrigiert ihn und ueberprueft ob das Programm nun korrekt ablaeuft.</w:t>
+      </w:r>
+      <w:bookmarkStart w:id="0" w:name="_GoBack"/>
+      <w:bookmarkEnd w:id="0"/>
+    </w:p>
+    <w:p>
+      <w:pPr>
+        <w:pStyle w:val="berschrift1"/>
+      </w:pPr>
+      <w:r>
+        <w:t xml:space="preserve">Übung </w:t>
+      </w:r>
+      <w:r>
+        <w:t>2</w:t>
+      </w:r>
+      <w:r>
+        <w:t xml:space="preserve"> Schleifen(Palindrom)</w:t>
       </w:r>
     </w:p>
     <w:p>
@@ -25,7 +86,13 @@
         </w:numPr>
       </w:pPr>
       <w:r>
-        <w:t>Schreibt eine Methode, welche einen String uebergeben bekommt und zurueckgibt, ob es sich bei dem uebergebenen String um ein Plaindrom handelt.</w:t>
+        <w:t>Schreibt eine Methode, welche einen String uebergeben bekommt und zurueckgibt, ob es sich bei dem uebergebenen String um ein P</w:t>
+      </w:r>
+      <w:r>
+        <w:t>a</w:t>
+      </w:r>
+      <w:r>
+        <w:t>lindrom handelt.</w:t>
       </w:r>
     </w:p>
     <w:p>
@@ -37,33 +104,40 @@
         </w:numPr>
       </w:pPr>
       <w:r>
-        <w:t>Ein Palindrom ist ein Wort, oder ein Satz</w:t>
-      </w:r>
-      <w:r>
-        <w:t xml:space="preserve"> welcher</w:t>
-      </w:r>
-      <w:r>
-        <w:t xml:space="preserve"> von Vorne, oder Hinten gelesen identisch ist.</w:t>
+        <w:t>Ein Palindrom ist ein</w:t>
+      </w:r>
+      <w:r>
+        <w:t>e</w:t>
+      </w:r>
+      <w:r>
+        <w:t xml:space="preserve"> </w:t>
+      </w:r>
+      <w:r>
+        <w:t xml:space="preserve">Zeichenkette, welche </w:t>
+      </w:r>
+      <w:r>
+        <w:t>von Vorne, oder Hinten gelesen identisch ist.</w:t>
       </w:r>
     </w:p>
     <w:p>
       <w:pPr>
         <w:pStyle w:val="Listenabsatz"/>
-        <w:numPr>
-          <w:ilvl w:val="1"/>
-          <w:numId w:val="16"/>
-        </w:numPr>
-      </w:pPr>
-      <w:r>
-        <w:t>Saetze werden</w:t>
-      </w:r>
-      <w:r>
-        <w:t xml:space="preserve"> als Buchstabenfolge uebergeben, keine Leerzeichen Satzzeichen o.Ä.</w:t>
-      </w:r>
-      <w:bookmarkStart w:id="0" w:name="_GoBack"/>
-      <w:bookmarkEnd w:id="0"/>
-      <w:r>
-        <w:t>.</w:t>
+        <w:ind w:left="1440"/>
+      </w:pPr>
+      <w:r>
+        <w:t xml:space="preserve">Beispiele: „tacocat“ </w:t>
+      </w:r>
+      <w:r>
+        <w:t>ist ein Palindrom,</w:t>
+      </w:r>
+      <w:r>
+        <w:t xml:space="preserve"> „</w:t>
+      </w:r>
+      <w:r>
+        <w:t>l</w:t>
+      </w:r>
+      <w:r>
+        <w:t xml:space="preserve">agerregal“ ist ein Palindrom, </w:t>
       </w:r>
     </w:p>
     <w:p>
@@ -72,30 +146,54 @@
         <w:ind w:left="1440"/>
       </w:pPr>
       <w:r>
-        <w:t xml:space="preserve">Beispiele: „tacocat“ </w:t>
-      </w:r>
-      <w:r>
-        <w:t>ist ein Palindrom,</w:t>
-      </w:r>
-      <w:r>
-        <w:t xml:space="preserve"> „Lagerregal“ ist ein Palindrom, </w:t>
+        <w:t>„</w:t>
+      </w:r>
+      <w:r>
+        <w:t>m</w:t>
+      </w:r>
+      <w:r>
+        <w:t xml:space="preserve">ethode“ ist kein </w:t>
+      </w:r>
+      <w:r>
+        <w:t xml:space="preserve">Palindrom, </w:t>
+      </w:r>
+      <w:r>
+        <w:t>„</w:t>
+      </w:r>
+      <w:r>
+        <w:t>m</w:t>
+      </w:r>
+      <w:r>
+        <w:rPr>
+          <w:color w:val="222222"/>
+          <w:shd w:val="clear" w:color="auto" w:fill="FFFFFF"/>
+        </w:rPr>
+        <w:t>adamima</w:t>
+      </w:r>
+      <w:r>
+        <w:rPr>
+          <w:color w:val="222222"/>
+          <w:shd w:val="clear" w:color="auto" w:fill="FFFFFF"/>
+        </w:rPr>
+        <w:t>dam</w:t>
+      </w:r>
+      <w:r>
+        <w:rPr>
+          <w:color w:val="222222"/>
+          <w:shd w:val="clear" w:color="auto" w:fill="FFFFFF"/>
+        </w:rPr>
+        <w:t>“ ist ein Palindrom</w:t>
       </w:r>
     </w:p>
     <w:p>
       <w:pPr>
-        <w:pStyle w:val="Listenabsatz"/>
-        <w:ind w:left="1440"/>
-      </w:pPr>
-      <w:r>
-        <w:t xml:space="preserve">„Methode“ ist kein Palindrom, </w:t>
-      </w:r>
-    </w:p>
-    <w:p>
-      <w:pPr>
         <w:pStyle w:val="berschrift1"/>
       </w:pPr>
       <w:r>
-        <w:t>Übung 2 Schleifen(Einmaleins)</w:t>
+        <w:t>Übung 3</w:t>
+      </w:r>
+      <w:r>
+        <w:t xml:space="preserve"> Schleifen(Einmaleins)</w:t>
       </w:r>
     </w:p>
     <w:p>
@@ -333,364 +431,19 @@
         </w:numPr>
       </w:pPr>
       <w:r>
-        <w:t>Erweitert eure Methode nun soweit, dass die maximalen Zahlen selber uebergeben werden koennen.</w:t>
-      </w:r>
-    </w:p>
-    <w:p>
-      <w:r>
-        <w:br w:type="page"/>
-      </w:r>
-    </w:p>
-    <w:p>
-      <w:pPr>
-        <w:pStyle w:val="berschrift1"/>
-      </w:pPr>
-      <w:r>
-        <w:lastRenderedPageBreak/>
-        <w:t>Beispiel:</w:t>
-      </w:r>
-    </w:p>
-    <w:p>
-      <w:pPr>
-        <w:pStyle w:val="berschrift2"/>
-      </w:pPr>
-      <w:r>
-        <w:t>Iterieren mit einer While-Schleife:</w:t>
-      </w:r>
-    </w:p>
-    <w:p>
-      <w:pPr>
-        <w:pBdr>
-          <w:top w:val="single" w:sz="4" w:space="1" w:color="auto"/>
-          <w:left w:val="single" w:sz="4" w:space="4" w:color="auto"/>
-          <w:bottom w:val="single" w:sz="4" w:space="1" w:color="auto"/>
-          <w:right w:val="single" w:sz="4" w:space="4" w:color="auto"/>
-        </w:pBdr>
-        <w:autoSpaceDE w:val="0"/>
-        <w:autoSpaceDN w:val="0"/>
-        <w:adjustRightInd w:val="0"/>
-        <w:spacing w:after="0" w:line="240" w:lineRule="auto"/>
-        <w:rPr>
-          <w:rFonts w:ascii="Consolas" w:hAnsi="Consolas" w:cs="Consolas"/>
-          <w:sz w:val="20"/>
-          <w:szCs w:val="20"/>
-        </w:rPr>
-      </w:pPr>
-      <w:r>
-        <w:rPr>
-          <w:rFonts w:ascii="Consolas" w:hAnsi="Consolas" w:cs="Consolas"/>
-          <w:b/>
-          <w:bCs/>
-          <w:sz w:val="20"/>
-          <w:szCs w:val="20"/>
-        </w:rPr>
-        <w:t>int</w:t>
-      </w:r>
-      <w:r>
-        <w:rPr>
-          <w:rFonts w:ascii="Consolas" w:hAnsi="Consolas" w:cs="Consolas"/>
-          <w:sz w:val="20"/>
-          <w:szCs w:val="20"/>
-        </w:rPr>
+        <w:t xml:space="preserve">Erweitert eure Methode nun soweit, dass die </w:t>
+      </w:r>
+      <w:r>
+        <w:t xml:space="preserve">oberen Grenzen </w:t>
+      </w:r>
+      <w:r>
+        <w:t xml:space="preserve">an die Methode </w:t>
+      </w:r>
+      <w:r>
+        <w:t>uebergeben werden koennen.</w:t>
+      </w:r>
+      <w:r>
         <w:t xml:space="preserve"> </w:t>
-      </w:r>
-      <w:r>
-        <w:rPr>
-          <w:rFonts w:ascii="Consolas" w:hAnsi="Consolas" w:cs="Consolas"/>
-          <w:b/>
-          <w:bCs/>
-          <w:sz w:val="20"/>
-          <w:szCs w:val="20"/>
-        </w:rPr>
-        <w:t>i</w:t>
-      </w:r>
-      <w:r>
-        <w:rPr>
-          <w:rFonts w:ascii="Consolas" w:hAnsi="Consolas" w:cs="Consolas"/>
-          <w:sz w:val="20"/>
-          <w:szCs w:val="20"/>
-        </w:rPr>
-        <w:t xml:space="preserve"> = 0;</w:t>
-      </w:r>
-      <w:r>
-        <w:rPr>
-          <w:rFonts w:ascii="Consolas" w:hAnsi="Consolas" w:cs="Consolas"/>
-          <w:sz w:val="20"/>
-          <w:szCs w:val="20"/>
-        </w:rPr>
-        <w:t xml:space="preserve"> //Wir initieren </w:t>
-      </w:r>
-      <w:r>
-        <w:rPr>
-          <w:rFonts w:ascii="Consolas" w:hAnsi="Consolas" w:cs="Consolas"/>
-          <w:sz w:val="20"/>
-          <w:szCs w:val="20"/>
-        </w:rPr>
-        <w:t>zu Beginn</w:t>
-      </w:r>
-      <w:r>
-        <w:rPr>
-          <w:rFonts w:ascii="Consolas" w:hAnsi="Consolas" w:cs="Consolas"/>
-          <w:sz w:val="20"/>
-          <w:szCs w:val="20"/>
-        </w:rPr>
-        <w:t xml:space="preserve"> eine Zählvariable</w:t>
-      </w:r>
-    </w:p>
-    <w:p>
-      <w:pPr>
-        <w:pBdr>
-          <w:top w:val="single" w:sz="4" w:space="1" w:color="auto"/>
-          <w:left w:val="single" w:sz="4" w:space="4" w:color="auto"/>
-          <w:bottom w:val="single" w:sz="4" w:space="1" w:color="auto"/>
-          <w:right w:val="single" w:sz="4" w:space="4" w:color="auto"/>
-        </w:pBdr>
-        <w:autoSpaceDE w:val="0"/>
-        <w:autoSpaceDN w:val="0"/>
-        <w:adjustRightInd w:val="0"/>
-        <w:spacing w:after="0" w:line="240" w:lineRule="auto"/>
-        <w:rPr>
-          <w:rFonts w:ascii="Consolas" w:hAnsi="Consolas" w:cs="Consolas"/>
-          <w:sz w:val="20"/>
-          <w:szCs w:val="20"/>
-        </w:rPr>
-      </w:pPr>
-      <w:r>
-        <w:rPr>
-          <w:rFonts w:ascii="Consolas" w:hAnsi="Consolas" w:cs="Consolas"/>
-          <w:b/>
-          <w:bCs/>
-          <w:sz w:val="20"/>
-          <w:szCs w:val="20"/>
-        </w:rPr>
-        <w:t>while</w:t>
-      </w:r>
-      <w:r>
-        <w:rPr>
-          <w:rFonts w:ascii="Consolas" w:hAnsi="Consolas" w:cs="Consolas"/>
-          <w:sz w:val="20"/>
-          <w:szCs w:val="20"/>
-        </w:rPr>
-        <w:t>(i &lt;= 5)</w:t>
-      </w:r>
-      <w:r>
-        <w:rPr>
-          <w:rFonts w:ascii="Consolas" w:hAnsi="Consolas" w:cs="Consolas"/>
-          <w:sz w:val="20"/>
-          <w:szCs w:val="20"/>
-        </w:rPr>
-        <w:t>{</w:t>
-      </w:r>
-      <w:r>
-        <w:rPr>
-          <w:rFonts w:ascii="Consolas" w:hAnsi="Consolas" w:cs="Consolas"/>
-          <w:sz w:val="20"/>
-          <w:szCs w:val="20"/>
-        </w:rPr>
-        <w:t xml:space="preserve">//Solange der Ausdruck </w:t>
-      </w:r>
-      <w:r>
-        <w:rPr>
-          <w:rFonts w:ascii="Consolas" w:hAnsi="Consolas" w:cs="Consolas"/>
-          <w:sz w:val="20"/>
-          <w:szCs w:val="20"/>
-        </w:rPr>
-        <w:t>true ergibt wird die Schleife ausgefuehrt</w:t>
-      </w:r>
-    </w:p>
-    <w:p>
-      <w:pPr>
-        <w:pBdr>
-          <w:top w:val="single" w:sz="4" w:space="1" w:color="auto"/>
-          <w:left w:val="single" w:sz="4" w:space="4" w:color="auto"/>
-          <w:bottom w:val="single" w:sz="4" w:space="1" w:color="auto"/>
-          <w:right w:val="single" w:sz="4" w:space="4" w:color="auto"/>
-        </w:pBdr>
-        <w:autoSpaceDE w:val="0"/>
-        <w:autoSpaceDN w:val="0"/>
-        <w:adjustRightInd w:val="0"/>
-        <w:spacing w:after="0" w:line="240" w:lineRule="auto"/>
-        <w:rPr>
-          <w:rFonts w:ascii="Consolas" w:hAnsi="Consolas" w:cs="Consolas"/>
-          <w:sz w:val="20"/>
-          <w:szCs w:val="20"/>
-        </w:rPr>
-      </w:pPr>
-      <w:r>
-        <w:rPr>
-          <w:rFonts w:ascii="Consolas" w:hAnsi="Consolas" w:cs="Consolas"/>
-          <w:sz w:val="20"/>
-          <w:szCs w:val="20"/>
-        </w:rPr>
-        <w:tab/>
-      </w:r>
-      <w:r>
-        <w:rPr>
-          <w:rFonts w:ascii="Consolas" w:hAnsi="Consolas" w:cs="Consolas"/>
-          <w:b/>
-          <w:bCs/>
-          <w:sz w:val="20"/>
-          <w:szCs w:val="20"/>
-        </w:rPr>
-        <w:t>System</w:t>
-      </w:r>
-      <w:r>
-        <w:rPr>
-          <w:rFonts w:ascii="Consolas" w:hAnsi="Consolas" w:cs="Consolas"/>
-          <w:sz w:val="20"/>
-          <w:szCs w:val="20"/>
-        </w:rPr>
-        <w:t>.</w:t>
-      </w:r>
-      <w:r>
-        <w:rPr>
-          <w:rFonts w:ascii="Consolas" w:hAnsi="Consolas" w:cs="Consolas"/>
-          <w:b/>
-          <w:bCs/>
-          <w:i/>
-          <w:iCs/>
-          <w:sz w:val="20"/>
-          <w:szCs w:val="20"/>
-        </w:rPr>
-        <w:t>out</w:t>
-      </w:r>
-      <w:r>
-        <w:rPr>
-          <w:rFonts w:ascii="Consolas" w:hAnsi="Consolas" w:cs="Consolas"/>
-          <w:sz w:val="20"/>
-          <w:szCs w:val="20"/>
-        </w:rPr>
-        <w:t>.println(i);</w:t>
-      </w:r>
-      <w:r>
-        <w:rPr>
-          <w:rFonts w:ascii="Consolas" w:hAnsi="Consolas" w:cs="Consolas"/>
-          <w:sz w:val="20"/>
-          <w:szCs w:val="20"/>
-        </w:rPr>
-        <w:t xml:space="preserve"> //</w:t>
-      </w:r>
-      <w:r>
-        <w:rPr>
-          <w:rFonts w:ascii="Consolas" w:hAnsi="Consolas" w:cs="Consolas"/>
-          <w:sz w:val="20"/>
-          <w:szCs w:val="20"/>
-        </w:rPr>
-        <w:t>Unsere zu wiederholende Aktion</w:t>
-      </w:r>
-    </w:p>
-    <w:p>
-      <w:pPr>
-        <w:pBdr>
-          <w:top w:val="single" w:sz="4" w:space="1" w:color="auto"/>
-          <w:left w:val="single" w:sz="4" w:space="4" w:color="auto"/>
-          <w:bottom w:val="single" w:sz="4" w:space="1" w:color="auto"/>
-          <w:right w:val="single" w:sz="4" w:space="4" w:color="auto"/>
-        </w:pBdr>
-        <w:autoSpaceDE w:val="0"/>
-        <w:autoSpaceDN w:val="0"/>
-        <w:adjustRightInd w:val="0"/>
-        <w:spacing w:after="0" w:line="240" w:lineRule="auto"/>
-        <w:rPr>
-          <w:rFonts w:ascii="Consolas" w:hAnsi="Consolas" w:cs="Consolas"/>
-          <w:sz w:val="20"/>
-          <w:szCs w:val="20"/>
-        </w:rPr>
-      </w:pPr>
-      <w:r>
-        <w:rPr>
-          <w:rFonts w:ascii="Consolas" w:hAnsi="Consolas" w:cs="Consolas"/>
-          <w:sz w:val="20"/>
-          <w:szCs w:val="20"/>
-        </w:rPr>
-        <w:tab/>
-      </w:r>
-      <w:r>
-        <w:rPr>
-          <w:rFonts w:ascii="Consolas" w:hAnsi="Consolas" w:cs="Consolas"/>
-          <w:sz w:val="20"/>
-          <w:szCs w:val="20"/>
-        </w:rPr>
-        <w:t>i++;</w:t>
-      </w:r>
-    </w:p>
-    <w:p>
-      <w:pPr>
-        <w:pBdr>
-          <w:top w:val="single" w:sz="4" w:space="1" w:color="auto"/>
-          <w:left w:val="single" w:sz="4" w:space="4" w:color="auto"/>
-          <w:bottom w:val="single" w:sz="4" w:space="1" w:color="auto"/>
-          <w:right w:val="single" w:sz="4" w:space="4" w:color="auto"/>
-        </w:pBdr>
-        <w:autoSpaceDE w:val="0"/>
-        <w:autoSpaceDN w:val="0"/>
-        <w:adjustRightInd w:val="0"/>
-        <w:spacing w:after="0" w:line="240" w:lineRule="auto"/>
-        <w:rPr>
-          <w:rFonts w:ascii="Consolas" w:hAnsi="Consolas" w:cs="Consolas"/>
-          <w:sz w:val="20"/>
-          <w:szCs w:val="20"/>
-        </w:rPr>
-      </w:pPr>
-      <w:r>
-        <w:rPr>
-          <w:rFonts w:ascii="Consolas" w:hAnsi="Consolas" w:cs="Consolas"/>
-          <w:sz w:val="20"/>
-          <w:szCs w:val="20"/>
-        </w:rPr>
-        <w:t xml:space="preserve">      </w:t>
-      </w:r>
-      <w:r>
-        <w:rPr>
-          <w:rFonts w:ascii="Consolas" w:hAnsi="Consolas" w:cs="Consolas"/>
-          <w:sz w:val="20"/>
-          <w:szCs w:val="20"/>
-        </w:rPr>
-        <w:t>//Zum Schluss erhoehen wir den Zaehler, damit die Schleife nicht endlos</w:t>
-      </w:r>
-      <w:r>
-        <w:rPr>
-          <w:rFonts w:ascii="Consolas" w:hAnsi="Consolas" w:cs="Consolas"/>
-          <w:sz w:val="20"/>
-          <w:szCs w:val="20"/>
-        </w:rPr>
-        <w:br/>
-        <w:t xml:space="preserve">      </w:t>
-      </w:r>
-      <w:r>
-        <w:rPr>
-          <w:rFonts w:ascii="Consolas" w:hAnsi="Consolas" w:cs="Consolas"/>
-          <w:sz w:val="20"/>
-          <w:szCs w:val="20"/>
-        </w:rPr>
-        <w:t>//ausgefuehrt wird.</w:t>
-      </w:r>
-    </w:p>
-    <w:p>
-      <w:pPr>
-        <w:pBdr>
-          <w:top w:val="single" w:sz="4" w:space="1" w:color="auto"/>
-          <w:left w:val="single" w:sz="4" w:space="4" w:color="auto"/>
-          <w:bottom w:val="single" w:sz="4" w:space="1" w:color="auto"/>
-          <w:right w:val="single" w:sz="4" w:space="4" w:color="auto"/>
-        </w:pBdr>
-        <w:autoSpaceDE w:val="0"/>
-        <w:autoSpaceDN w:val="0"/>
-        <w:adjustRightInd w:val="0"/>
-        <w:spacing w:after="0" w:line="240" w:lineRule="auto"/>
-        <w:rPr>
-          <w:rFonts w:ascii="Consolas" w:hAnsi="Consolas" w:cs="Consolas"/>
-          <w:sz w:val="20"/>
-          <w:szCs w:val="20"/>
-        </w:rPr>
-      </w:pPr>
-      <w:r>
-        <w:rPr>
-          <w:rFonts w:ascii="Consolas" w:hAnsi="Consolas" w:cs="Consolas"/>
-          <w:sz w:val="20"/>
-          <w:szCs w:val="20"/>
-        </w:rPr>
-        <w:t>}</w:t>
       </w:r>
     </w:p>
     <w:sectPr>
@@ -860,7 +613,7 @@
                 <w:bCs/>
                 <w:noProof/>
               </w:rPr>
-              <w:t>2</w:t>
+              <w:t>1</w:t>
             </w:r>
             <w:r>
               <w:rPr>
@@ -1272,6 +1025,92 @@
     </w:lvl>
   </w:abstractNum>
   <w:abstractNum w:abstractNumId="3">
+    <w:nsid w:val="13A85214"/>
+    <w:multiLevelType w:val="hybridMultilevel"/>
+    <w:tmpl w:val="0C685974"/>
+    <w:lvl w:ilvl="0" w:tplc="0407000F">
+      <w:start w:val="1"/>
+      <w:numFmt w:val="decimal"/>
+      <w:lvlText w:val="%1."/>
+      <w:lvlJc w:val="left"/>
+      <w:pPr>
+        <w:ind w:left="720" w:hanging="360"/>
+      </w:pPr>
+    </w:lvl>
+    <w:lvl w:ilvl="1" w:tplc="04070019" w:tentative="1">
+      <w:start w:val="1"/>
+      <w:numFmt w:val="lowerLetter"/>
+      <w:lvlText w:val="%2."/>
+      <w:lvlJc w:val="left"/>
+      <w:pPr>
+        <w:ind w:left="1440" w:hanging="360"/>
+      </w:pPr>
+    </w:lvl>
+    <w:lvl w:ilvl="2" w:tplc="0407001B" w:tentative="1">
+      <w:start w:val="1"/>
+      <w:numFmt w:val="lowerRoman"/>
+      <w:lvlText w:val="%3."/>
+      <w:lvlJc w:val="right"/>
+      <w:pPr>
+        <w:ind w:left="2160" w:hanging="180"/>
+      </w:pPr>
+    </w:lvl>
+    <w:lvl w:ilvl="3" w:tplc="0407000F" w:tentative="1">
+      <w:start w:val="1"/>
+      <w:numFmt w:val="decimal"/>
+      <w:lvlText w:val="%4."/>
+      <w:lvlJc w:val="left"/>
+      <w:pPr>
+        <w:ind w:left="2880" w:hanging="360"/>
+      </w:pPr>
+    </w:lvl>
+    <w:lvl w:ilvl="4" w:tplc="04070019" w:tentative="1">
+      <w:start w:val="1"/>
+      <w:numFmt w:val="lowerLetter"/>
+      <w:lvlText w:val="%5."/>
+      <w:lvlJc w:val="left"/>
+      <w:pPr>
+        <w:ind w:left="3600" w:hanging="360"/>
+      </w:pPr>
+    </w:lvl>
+    <w:lvl w:ilvl="5" w:tplc="0407001B" w:tentative="1">
+      <w:start w:val="1"/>
+      <w:numFmt w:val="lowerRoman"/>
+      <w:lvlText w:val="%6."/>
+      <w:lvlJc w:val="right"/>
+      <w:pPr>
+        <w:ind w:left="4320" w:hanging="180"/>
+      </w:pPr>
+    </w:lvl>
+    <w:lvl w:ilvl="6" w:tplc="0407000F" w:tentative="1">
+      <w:start w:val="1"/>
+      <w:numFmt w:val="decimal"/>
+      <w:lvlText w:val="%7."/>
+      <w:lvlJc w:val="left"/>
+      <w:pPr>
+        <w:ind w:left="5040" w:hanging="360"/>
+      </w:pPr>
+    </w:lvl>
+    <w:lvl w:ilvl="7" w:tplc="04070019" w:tentative="1">
+      <w:start w:val="1"/>
+      <w:numFmt w:val="lowerLetter"/>
+      <w:lvlText w:val="%8."/>
+      <w:lvlJc w:val="left"/>
+      <w:pPr>
+        <w:ind w:left="5760" w:hanging="360"/>
+      </w:pPr>
+    </w:lvl>
+    <w:lvl w:ilvl="8" w:tplc="0407001B" w:tentative="1">
+      <w:start w:val="1"/>
+      <w:numFmt w:val="lowerRoman"/>
+      <w:lvlText w:val="%9."/>
+      <w:lvlJc w:val="right"/>
+      <w:pPr>
+        <w:ind w:left="6480" w:hanging="180"/>
+      </w:pPr>
+    </w:lvl>
+  </w:abstractNum>
+  <w:abstractNum w:abstractNumId="4">
     <w:nsid w:val="31B65A90"/>
     <w:multiLevelType w:val="hybridMultilevel"/>
     <w:tmpl w:val="31B8D3A2"/>
@@ -1384,7 +1223,7 @@
       </w:rPr>
     </w:lvl>
   </w:abstractNum>
-  <w:abstractNum w:abstractNumId="4">
+  <w:abstractNum w:abstractNumId="5">
     <w:nsid w:val="31B81225"/>
     <w:multiLevelType w:val="hybridMultilevel"/>
     <w:tmpl w:val="7C7E8CF6"/>
@@ -1470,7 +1309,7 @@
       </w:pPr>
     </w:lvl>
   </w:abstractNum>
-  <w:abstractNum w:abstractNumId="5">
+  <w:abstractNum w:abstractNumId="6">
     <w:nsid w:val="331C07F8"/>
     <w:multiLevelType w:val="hybridMultilevel"/>
     <w:tmpl w:val="E014E55E"/>
@@ -1556,7 +1395,7 @@
       </w:pPr>
     </w:lvl>
   </w:abstractNum>
-  <w:abstractNum w:abstractNumId="6">
+  <w:abstractNum w:abstractNumId="7">
     <w:nsid w:val="3B946D8F"/>
     <w:multiLevelType w:val="hybridMultilevel"/>
     <w:tmpl w:val="3094F8F8"/>
@@ -1669,7 +1508,7 @@
       </w:rPr>
     </w:lvl>
   </w:abstractNum>
-  <w:abstractNum w:abstractNumId="7">
+  <w:abstractNum w:abstractNumId="8">
     <w:nsid w:val="3C717B5A"/>
     <w:multiLevelType w:val="multilevel"/>
     <w:tmpl w:val="0362190C"/>
@@ -1818,7 +1657,7 @@
       </w:rPr>
     </w:lvl>
   </w:abstractNum>
-  <w:abstractNum w:abstractNumId="8">
+  <w:abstractNum w:abstractNumId="9">
     <w:nsid w:val="422B24D1"/>
     <w:multiLevelType w:val="hybridMultilevel"/>
     <w:tmpl w:val="22AA2FEC"/>
@@ -1904,7 +1743,7 @@
       </w:pPr>
     </w:lvl>
   </w:abstractNum>
-  <w:abstractNum w:abstractNumId="9">
+  <w:abstractNum w:abstractNumId="10">
     <w:nsid w:val="4CD97769"/>
     <w:multiLevelType w:val="hybridMultilevel"/>
     <w:tmpl w:val="48FECFC0"/>
@@ -1990,7 +1829,7 @@
       </w:pPr>
     </w:lvl>
   </w:abstractNum>
-  <w:abstractNum w:abstractNumId="10">
+  <w:abstractNum w:abstractNumId="11">
     <w:nsid w:val="55387AA9"/>
     <w:multiLevelType w:val="hybridMultilevel"/>
     <w:tmpl w:val="3094F8F8"/>
@@ -2103,7 +1942,7 @@
       </w:rPr>
     </w:lvl>
   </w:abstractNum>
-  <w:abstractNum w:abstractNumId="11">
+  <w:abstractNum w:abstractNumId="12">
     <w:nsid w:val="56245B91"/>
     <w:multiLevelType w:val="hybridMultilevel"/>
     <w:tmpl w:val="080632AA"/>
@@ -2189,7 +2028,7 @@
       </w:pPr>
     </w:lvl>
   </w:abstractNum>
-  <w:abstractNum w:abstractNumId="12">
+  <w:abstractNum w:abstractNumId="13">
     <w:nsid w:val="57A64F33"/>
     <w:multiLevelType w:val="hybridMultilevel"/>
     <w:tmpl w:val="204447F4"/>
@@ -2302,7 +2141,7 @@
       </w:rPr>
     </w:lvl>
   </w:abstractNum>
-  <w:abstractNum w:abstractNumId="13">
+  <w:abstractNum w:abstractNumId="14">
     <w:nsid w:val="62743E92"/>
     <w:multiLevelType w:val="hybridMultilevel"/>
     <w:tmpl w:val="40C66E0C"/>
@@ -2415,7 +2254,7 @@
       </w:rPr>
     </w:lvl>
   </w:abstractNum>
-  <w:abstractNum w:abstractNumId="14">
+  <w:abstractNum w:abstractNumId="15">
     <w:nsid w:val="62757D0A"/>
     <w:multiLevelType w:val="hybridMultilevel"/>
     <w:tmpl w:val="59A452EA"/>
@@ -2501,7 +2340,7 @@
       </w:pPr>
     </w:lvl>
   </w:abstractNum>
-  <w:abstractNum w:abstractNumId="15">
+  <w:abstractNum w:abstractNumId="16">
     <w:nsid w:val="6A1E500B"/>
     <w:multiLevelType w:val="hybridMultilevel"/>
     <w:tmpl w:val="059C7168"/>
@@ -2588,16 +2427,16 @@
     </w:lvl>
   </w:abstractNum>
   <w:num w:numId="1">
-    <w:abstractNumId w:val="7"/>
+    <w:abstractNumId w:val="8"/>
   </w:num>
   <w:num w:numId="2">
-    <w:abstractNumId w:val="3"/>
+    <w:abstractNumId w:val="4"/>
   </w:num>
   <w:num w:numId="3">
-    <w:abstractNumId w:val="10"/>
+    <w:abstractNumId w:val="11"/>
   </w:num>
   <w:num w:numId="4">
-    <w:abstractNumId w:val="6"/>
+    <w:abstractNumId w:val="7"/>
   </w:num>
   <w:num w:numId="5">
     <w:abstractNumId w:val="0"/>
@@ -2609,31 +2448,34 @@
     <w:abstractNumId w:val="2"/>
   </w:num>
   <w:num w:numId="8">
-    <w:abstractNumId w:val="11"/>
+    <w:abstractNumId w:val="12"/>
   </w:num>
   <w:num w:numId="9">
-    <w:abstractNumId w:val="12"/>
+    <w:abstractNumId w:val="13"/>
   </w:num>
   <w:num w:numId="10">
+    <w:abstractNumId w:val="16"/>
+  </w:num>
+  <w:num w:numId="11">
+    <w:abstractNumId w:val="9"/>
+  </w:num>
+  <w:num w:numId="12">
+    <w:abstractNumId w:val="14"/>
+  </w:num>
+  <w:num w:numId="13">
+    <w:abstractNumId w:val="10"/>
+  </w:num>
+  <w:num w:numId="14">
+    <w:abstractNumId w:val="6"/>
+  </w:num>
+  <w:num w:numId="15">
+    <w:abstractNumId w:val="5"/>
+  </w:num>
+  <w:num w:numId="16">
     <w:abstractNumId w:val="15"/>
   </w:num>
-  <w:num w:numId="11">
-    <w:abstractNumId w:val="8"/>
-  </w:num>
-  <w:num w:numId="12">
-    <w:abstractNumId w:val="13"/>
-  </w:num>
-  <w:num w:numId="13">
-    <w:abstractNumId w:val="9"/>
-  </w:num>
-  <w:num w:numId="14">
-    <w:abstractNumId w:val="5"/>
-  </w:num>
-  <w:num w:numId="15">
-    <w:abstractNumId w:val="4"/>
-  </w:num>
-  <w:num w:numId="16">
-    <w:abstractNumId w:val="14"/>
+  <w:num w:numId="17">
+    <w:abstractNumId w:val="3"/>
   </w:num>
 </w:numbering>
 </file>

</xml_diff>